<commit_message>
Updated supplemental methods for ligand motif collection to be a draft for Summer to look at
</commit_message>
<xml_diff>
--- a/paper_writing/supplemental_data_LigandMotifs.docx
+++ b/paper_writing/supplemental_data_LigandMotifs.docx
@@ -192,6 +192,291 @@
       <w:pPr>
         <w:rPr>
           <w:rFonts w:ascii="Times New Roman" w:hAnsi="Times New Roman" w:cs="Times New Roman"/>
+        </w:rPr>
+      </w:pPr>
+      <w:r>
+        <w:rPr>
+          <w:rFonts w:ascii="Times New Roman" w:hAnsi="Times New Roman" w:cs="Times New Roman"/>
+        </w:rPr>
+        <w:t xml:space="preserve">Systems for protein-ligand motifs were </w:t>
+      </w:r>
+      <w:r>
+        <w:rPr>
+          <w:rFonts w:ascii="Times New Roman" w:hAnsi="Times New Roman" w:cs="Times New Roman"/>
+        </w:rPr>
+        <w:t>obtained from the Research Collaboratory for Structural Bioinformatics (RCSB) Protein Data Bank (PDB)</w:t>
+      </w:r>
+      <w:r>
+        <w:rPr>
+          <w:rFonts w:ascii="Times New Roman" w:hAnsi="Times New Roman" w:cs="Times New Roman"/>
+        </w:rPr>
+        <w:t>.</w:t>
+      </w:r>
+      <w:r>
+        <w:rPr>
+          <w:rFonts w:ascii="Times New Roman" w:hAnsi="Times New Roman" w:cs="Times New Roman"/>
+        </w:rPr>
+        <w:t xml:space="preserve"> The catalog of protein-ligand systems that were available by RCSB at the time were downloaded.</w:t>
+      </w:r>
+      <w:r>
+        <w:rPr>
+          <w:rFonts w:ascii="Times New Roman" w:hAnsi="Times New Roman" w:cs="Times New Roman"/>
+        </w:rPr>
+        <w:t xml:space="preserve"> The list of files were </w:t>
+      </w:r>
+      <w:r>
+        <w:rPr>
+          <w:rFonts w:ascii="Times New Roman" w:hAnsi="Times New Roman" w:cs="Times New Roman"/>
+        </w:rPr>
+        <w:t>obtained</w:t>
+      </w:r>
+      <w:r>
+        <w:rPr>
+          <w:rFonts w:ascii="Times New Roman" w:hAnsi="Times New Roman" w:cs="Times New Roman"/>
+        </w:rPr>
+        <w:t xml:space="preserve"> on January 26, 2023</w:t>
+      </w:r>
+      <w:r>
+        <w:rPr>
+          <w:rFonts w:ascii="Times New Roman" w:hAnsi="Times New Roman" w:cs="Times New Roman"/>
+        </w:rPr>
+        <w:t xml:space="preserve"> with </w:t>
+      </w:r>
+      <w:r>
+        <w:rPr>
+          <w:rFonts w:ascii="Times New Roman" w:hAnsi="Times New Roman" w:cs="Times New Roman"/>
+        </w:rPr>
+        <w:t>198</w:t>
+      </w:r>
+      <w:r>
+        <w:rPr>
+          <w:rFonts w:ascii="Times New Roman" w:hAnsi="Times New Roman" w:cs="Times New Roman"/>
+        </w:rPr>
+        <w:t>,</w:t>
+      </w:r>
+      <w:r>
+        <w:rPr>
+          <w:rFonts w:ascii="Times New Roman" w:hAnsi="Times New Roman" w:cs="Times New Roman"/>
+        </w:rPr>
+        <w:t>160</w:t>
+      </w:r>
+      <w:r>
+        <w:rPr>
+          <w:rFonts w:ascii="Times New Roman" w:hAnsi="Times New Roman" w:cs="Times New Roman"/>
+        </w:rPr>
+        <w:t xml:space="preserve"> files</w:t>
+      </w:r>
+      <w:r>
+        <w:rPr>
+          <w:rFonts w:ascii="Times New Roman" w:hAnsi="Times New Roman" w:cs="Times New Roman"/>
+        </w:rPr>
+        <w:t>.</w:t>
+      </w:r>
+      <w:r>
+        <w:rPr>
+          <w:rFonts w:ascii="Times New Roman" w:hAnsi="Times New Roman" w:cs="Times New Roman"/>
+        </w:rPr>
+        <w:t xml:space="preserve"> </w:t>
+      </w:r>
+      <w:r>
+        <w:rPr>
+          <w:rFonts w:ascii="Times New Roman" w:hAnsi="Times New Roman" w:cs="Times New Roman"/>
+        </w:rPr>
+        <w:t xml:space="preserve">Files were initially collected as a text list of comma-separated PDB codes (entire list seen in </w:t>
+      </w:r>
+      <w:r>
+        <w:rPr>
+          <w:rFonts w:ascii="Times New Roman" w:hAnsi="Times New Roman" w:cs="Times New Roman"/>
+        </w:rPr>
+        <w:t>pdb_list_all_newline_separated.txt</w:t>
+      </w:r>
+      <w:r>
+        <w:rPr>
+          <w:rFonts w:ascii="Times New Roman" w:hAnsi="Times New Roman" w:cs="Times New Roman"/>
+        </w:rPr>
+        <w:t>). For easier processing, file lists were separated by PDB codes starting with 1, 2, 3, 4, 5, 6, and 7-9 (</w:t>
+      </w:r>
+      <w:r>
+        <w:rPr>
+          <w:rFonts w:ascii="Times New Roman" w:hAnsi="Times New Roman" w:cs="Times New Roman"/>
+        </w:rPr>
+        <w:t xml:space="preserve">pdb_list_1.txt, </w:t>
+      </w:r>
+      <w:r>
+        <w:rPr>
+          <w:rFonts w:ascii="Times New Roman" w:hAnsi="Times New Roman" w:cs="Times New Roman"/>
+        </w:rPr>
+        <w:t>pdb_list_</w:t>
+      </w:r>
+      <w:r>
+        <w:rPr>
+          <w:rFonts w:ascii="Times New Roman" w:hAnsi="Times New Roman" w:cs="Times New Roman"/>
+        </w:rPr>
+        <w:t>2</w:t>
+      </w:r>
+      <w:r>
+        <w:rPr>
+          <w:rFonts w:ascii="Times New Roman" w:hAnsi="Times New Roman" w:cs="Times New Roman"/>
+        </w:rPr>
+        <w:t>.txt</w:t>
+      </w:r>
+      <w:r>
+        <w:rPr>
+          <w:rFonts w:ascii="Times New Roman" w:hAnsi="Times New Roman" w:cs="Times New Roman"/>
+        </w:rPr>
+        <w:t xml:space="preserve">, </w:t>
+      </w:r>
+      <w:r>
+        <w:rPr>
+          <w:rFonts w:ascii="Times New Roman" w:hAnsi="Times New Roman" w:cs="Times New Roman"/>
+        </w:rPr>
+        <w:t>pdb_list_</w:t>
+      </w:r>
+      <w:r>
+        <w:rPr>
+          <w:rFonts w:ascii="Times New Roman" w:hAnsi="Times New Roman" w:cs="Times New Roman"/>
+        </w:rPr>
+        <w:t>3</w:t>
+      </w:r>
+      <w:r>
+        <w:rPr>
+          <w:rFonts w:ascii="Times New Roman" w:hAnsi="Times New Roman" w:cs="Times New Roman"/>
+        </w:rPr>
+        <w:t>.txt</w:t>
+      </w:r>
+      <w:r>
+        <w:rPr>
+          <w:rFonts w:ascii="Times New Roman" w:hAnsi="Times New Roman" w:cs="Times New Roman"/>
+        </w:rPr>
+        <w:t xml:space="preserve">, </w:t>
+      </w:r>
+      <w:r>
+        <w:rPr>
+          <w:rFonts w:ascii="Times New Roman" w:hAnsi="Times New Roman" w:cs="Times New Roman"/>
+        </w:rPr>
+        <w:t>pdb_list_</w:t>
+      </w:r>
+      <w:r>
+        <w:rPr>
+          <w:rFonts w:ascii="Times New Roman" w:hAnsi="Times New Roman" w:cs="Times New Roman"/>
+        </w:rPr>
+        <w:t>4</w:t>
+      </w:r>
+      <w:r>
+        <w:rPr>
+          <w:rFonts w:ascii="Times New Roman" w:hAnsi="Times New Roman" w:cs="Times New Roman"/>
+        </w:rPr>
+        <w:t>.txt</w:t>
+      </w:r>
+      <w:r>
+        <w:rPr>
+          <w:rFonts w:ascii="Times New Roman" w:hAnsi="Times New Roman" w:cs="Times New Roman"/>
+        </w:rPr>
+        <w:t xml:space="preserve">, </w:t>
+      </w:r>
+      <w:r>
+        <w:rPr>
+          <w:rFonts w:ascii="Times New Roman" w:hAnsi="Times New Roman" w:cs="Times New Roman"/>
+        </w:rPr>
+        <w:t>pdb_list_</w:t>
+      </w:r>
+      <w:r>
+        <w:rPr>
+          <w:rFonts w:ascii="Times New Roman" w:hAnsi="Times New Roman" w:cs="Times New Roman"/>
+        </w:rPr>
+        <w:t>5</w:t>
+      </w:r>
+      <w:r>
+        <w:rPr>
+          <w:rFonts w:ascii="Times New Roman" w:hAnsi="Times New Roman" w:cs="Times New Roman"/>
+        </w:rPr>
+        <w:t>.txt</w:t>
+      </w:r>
+      <w:r>
+        <w:rPr>
+          <w:rFonts w:ascii="Times New Roman" w:hAnsi="Times New Roman" w:cs="Times New Roman"/>
+        </w:rPr>
+        <w:t xml:space="preserve">, </w:t>
+      </w:r>
+      <w:r>
+        <w:rPr>
+          <w:rFonts w:ascii="Times New Roman" w:hAnsi="Times New Roman" w:cs="Times New Roman"/>
+        </w:rPr>
+        <w:t>pdb_list_</w:t>
+      </w:r>
+      <w:r>
+        <w:rPr>
+          <w:rFonts w:ascii="Times New Roman" w:hAnsi="Times New Roman" w:cs="Times New Roman"/>
+        </w:rPr>
+        <w:t>6</w:t>
+      </w:r>
+      <w:r>
+        <w:rPr>
+          <w:rFonts w:ascii="Times New Roman" w:hAnsi="Times New Roman" w:cs="Times New Roman"/>
+        </w:rPr>
+        <w:t>.txt</w:t>
+      </w:r>
+      <w:r>
+        <w:rPr>
+          <w:rFonts w:ascii="Times New Roman" w:hAnsi="Times New Roman" w:cs="Times New Roman"/>
+        </w:rPr>
+        <w:t xml:space="preserve">, </w:t>
+      </w:r>
+      <w:r>
+        <w:rPr>
+          <w:rFonts w:ascii="Times New Roman" w:hAnsi="Times New Roman" w:cs="Times New Roman"/>
+        </w:rPr>
+        <w:t>pdb_list_</w:t>
+      </w:r>
+      <w:r>
+        <w:rPr>
+          <w:rFonts w:ascii="Times New Roman" w:hAnsi="Times New Roman" w:cs="Times New Roman"/>
+        </w:rPr>
+        <w:t>789</w:t>
+      </w:r>
+      <w:r>
+        <w:rPr>
+          <w:rFonts w:ascii="Times New Roman" w:hAnsi="Times New Roman" w:cs="Times New Roman"/>
+        </w:rPr>
+        <w:t>.txt</w:t>
+      </w:r>
+      <w:r>
+        <w:rPr>
+          <w:rFonts w:ascii="Times New Roman" w:hAnsi="Times New Roman" w:cs="Times New Roman"/>
+        </w:rPr>
+        <w:t>). RCSB’s batch_download.sh script was used to pull PDB files into our workspace from the comma-separated list files.</w:t>
+      </w:r>
+    </w:p>
+    <w:p>
+      <w:pPr>
+        <w:rPr>
+          <w:rFonts w:ascii="Times New Roman" w:hAnsi="Times New Roman" w:cs="Times New Roman"/>
+        </w:rPr>
+      </w:pPr>
+    </w:p>
+    <w:p>
+      <w:pPr>
+        <w:rPr>
+          <w:rFonts w:ascii="Times New Roman" w:hAnsi="Times New Roman" w:cs="Times New Roman"/>
+        </w:rPr>
+      </w:pPr>
+      <w:r>
+        <w:rPr>
+          <w:rFonts w:ascii="Times New Roman" w:hAnsi="Times New Roman" w:cs="Times New Roman"/>
+        </w:rPr>
+        <w:t xml:space="preserve">batch_download.sh example command: </w:t>
+      </w:r>
+      <w:r>
+        <w:rPr>
+          <w:rFonts w:ascii="Times New Roman" w:hAnsi="Times New Roman" w:cs="Times New Roman"/>
+        </w:rPr>
+        <w:t>./batch_download.sh -f pdb_list_789.txt -p</w:t>
+      </w:r>
+    </w:p>
+    <w:p>
+      <w:pPr>
+        <w:rPr>
+          <w:rFonts w:ascii="Times New Roman" w:hAnsi="Times New Roman" w:cs="Times New Roman"/>
           <w:b/>
           <w:bCs/>
           <w:i/>
@@ -208,9 +493,7 @@
         </w:rPr>
         <w:t>Protein Data Bank File Preparation</w:t>
       </w:r>
-    </w:p>
-    <w:p>
-      <w:pPr>
+      <w:r>
         <w:rPr>
           <w:rFonts w:ascii="Times New Roman" w:hAnsi="Times New Roman" w:cs="Times New Roman"/>
           <w:b/>
@@ -218,8 +501,419 @@
           <w:i/>
           <w:iCs/>
         </w:rPr>
-      </w:pPr>
-      <w:r>
+        <w:t xml:space="preserve"> and Motif Collection</w:t>
+      </w:r>
+    </w:p>
+    <w:p>
+      <w:pPr>
+        <w:rPr>
+          <w:rFonts w:ascii="Times New Roman" w:hAnsi="Times New Roman" w:cs="Times New Roman"/>
+        </w:rPr>
+      </w:pPr>
+      <w:r>
+        <w:rPr>
+          <w:rFonts w:ascii="Times New Roman" w:hAnsi="Times New Roman" w:cs="Times New Roman"/>
+        </w:rPr>
+        <w:t xml:space="preserve">The python script </w:t>
+      </w:r>
+      <w:r>
+        <w:rPr>
+          <w:rFonts w:ascii="Times New Roman" w:hAnsi="Times New Roman" w:cs="Times New Roman"/>
+        </w:rPr>
+        <w:t>motif_database_generator_updated_1_27_23.py</w:t>
+      </w:r>
+      <w:r>
+        <w:rPr>
+          <w:rFonts w:ascii="Times New Roman" w:hAnsi="Times New Roman" w:cs="Times New Roman"/>
+        </w:rPr>
+        <w:t xml:space="preserve"> </w:t>
+      </w:r>
+      <w:r>
+        <w:rPr>
+          <w:rFonts w:ascii="Times New Roman" w:hAnsi="Times New Roman" w:cs="Times New Roman"/>
+        </w:rPr>
+        <w:t xml:space="preserve">was run on a directory of protein-ligand PDB files to prepare the files and collect motifs. </w:t>
+      </w:r>
+      <w:r>
+        <w:rPr>
+          <w:rFonts w:ascii="Times New Roman" w:hAnsi="Times New Roman" w:cs="Times New Roman"/>
+        </w:rPr>
+        <w:t xml:space="preserve">PDB files </w:t>
+      </w:r>
+      <w:r>
+        <w:rPr>
+          <w:rFonts w:ascii="Times New Roman" w:hAnsi="Times New Roman" w:cs="Times New Roman"/>
+        </w:rPr>
+        <w:t xml:space="preserve">were modified to create copies with only one ligand </w:t>
+      </w:r>
+      <w:r>
+        <w:rPr>
+          <w:rFonts w:ascii="Times New Roman" w:hAnsi="Times New Roman" w:cs="Times New Roman"/>
+        </w:rPr>
+        <w:t>per file.</w:t>
+      </w:r>
+    </w:p>
+    <w:p>
+      <w:pPr>
+        <w:rPr>
+          <w:rFonts w:ascii="Times New Roman" w:hAnsi="Times New Roman" w:cs="Times New Roman"/>
+        </w:rPr>
+      </w:pPr>
+      <w:r>
+        <w:rPr>
+          <w:rFonts w:ascii="Times New Roman" w:hAnsi="Times New Roman" w:cs="Times New Roman"/>
+        </w:rPr>
+        <w:t>motif_database_generator_updated_1_27_23.py</w:t>
+      </w:r>
+      <w:r>
+        <w:rPr>
+          <w:rFonts w:ascii="Times New Roman" w:hAnsi="Times New Roman" w:cs="Times New Roman"/>
+        </w:rPr>
+        <w:t xml:space="preserve"> uses no command line arguments, and works on all PDB files in the directory where the script is run in.</w:t>
+      </w:r>
+    </w:p>
+    <w:p>
+      <w:pPr>
+        <w:rPr>
+          <w:rFonts w:ascii="Times New Roman" w:hAnsi="Times New Roman" w:cs="Times New Roman"/>
+        </w:rPr>
+      </w:pPr>
+      <w:r>
+        <w:rPr>
+          <w:rFonts w:ascii="Times New Roman" w:hAnsi="Times New Roman" w:cs="Times New Roman"/>
+        </w:rPr>
+        <w:t xml:space="preserve">Argument files </w:t>
+      </w:r>
+      <w:r>
+        <w:rPr>
+          <w:rFonts w:ascii="Times New Roman" w:hAnsi="Times New Roman" w:cs="Times New Roman"/>
+        </w:rPr>
+        <w:t xml:space="preserve">for collecting motifs with Rosetta were generated per single-ligand system. The below example is for </w:t>
+      </w:r>
+      <w:r>
+        <w:rPr>
+          <w:rFonts w:ascii="Times New Roman" w:hAnsi="Times New Roman" w:cs="Times New Roman"/>
+        </w:rPr>
+        <w:t xml:space="preserve">running </w:t>
+      </w:r>
+      <w:r>
+        <w:rPr>
+          <w:rFonts w:ascii="Times New Roman" w:hAnsi="Times New Roman" w:cs="Times New Roman"/>
+        </w:rPr>
+        <w:t xml:space="preserve">the Rosetta </w:t>
+      </w:r>
+      <w:r>
+        <w:rPr>
+          <w:rFonts w:ascii="Times New Roman" w:hAnsi="Times New Roman" w:cs="Times New Roman"/>
+        </w:rPr>
+        <w:t>identify_ligand_motifs</w:t>
+      </w:r>
+      <w:r>
+        <w:rPr>
+          <w:rFonts w:ascii="Times New Roman" w:hAnsi="Times New Roman" w:cs="Times New Roman"/>
+        </w:rPr>
+        <w:t xml:space="preserve"> app on PDB 7BYU on ligand 1PG.</w:t>
+      </w:r>
+      <w:r>
+        <w:rPr>
+          <w:rFonts w:ascii="Times New Roman" w:hAnsi="Times New Roman" w:cs="Times New Roman"/>
+        </w:rPr>
+        <w:t xml:space="preserve"> </w:t>
+      </w:r>
+    </w:p>
+    <w:tbl>
+      <w:tblPr>
+        <w:tblStyle w:val="TableGrid"/>
+        <w:tblW w:w="0" w:type="auto"/>
+        <w:tblLook w:val="04A0" w:firstRow="1" w:lastRow="0" w:firstColumn="1" w:lastColumn="0" w:noHBand="0" w:noVBand="1"/>
+      </w:tblPr>
+      <w:tblGrid>
+        <w:gridCol w:w="9350"/>
+      </w:tblGrid>
+      <w:tr>
+        <w:tc>
+          <w:tcPr>
+            <w:tcW w:w="9350" w:type="dxa"/>
+          </w:tcPr>
+          <w:p>
+            <w:pPr>
+              <w:rPr>
+                <w:rFonts w:ascii="Times New Roman" w:hAnsi="Times New Roman" w:cs="Times New Roman"/>
+              </w:rPr>
+            </w:pPr>
+            <w:r>
+              <w:rPr>
+                <w:rFonts w:ascii="Times New Roman" w:hAnsi="Times New Roman" w:cs="Times New Roman"/>
+              </w:rPr>
+              <w:t>#allow ligands in system to exist and not have to worry about having params files of them included</w:t>
+            </w:r>
+          </w:p>
+          <w:p>
+            <w:pPr>
+              <w:rPr>
+                <w:rFonts w:ascii="Times New Roman" w:hAnsi="Times New Roman" w:cs="Times New Roman"/>
+              </w:rPr>
+            </w:pPr>
+            <w:r>
+              <w:rPr>
+                <w:rFonts w:ascii="Times New Roman" w:hAnsi="Times New Roman" w:cs="Times New Roman"/>
+              </w:rPr>
+              <w:t>-ignore_unrecognized_res</w:t>
+            </w:r>
+          </w:p>
+          <w:p>
+            <w:pPr>
+              <w:rPr>
+                <w:rFonts w:ascii="Times New Roman" w:hAnsi="Times New Roman" w:cs="Times New Roman"/>
+              </w:rPr>
+            </w:pPr>
+          </w:p>
+          <w:p>
+            <w:pPr>
+              <w:rPr>
+                <w:rFonts w:ascii="Times New Roman" w:hAnsi="Times New Roman" w:cs="Times New Roman"/>
+              </w:rPr>
+            </w:pPr>
+            <w:r>
+              <w:rPr>
+                <w:rFonts w:ascii="Times New Roman" w:hAnsi="Times New Roman" w:cs="Times New Roman"/>
+              </w:rPr>
+              <w:lastRenderedPageBreak/>
+              <w:t>#Inputted PDB file</w:t>
+            </w:r>
+          </w:p>
+          <w:p>
+            <w:pPr>
+              <w:rPr>
+                <w:rFonts w:ascii="Times New Roman" w:hAnsi="Times New Roman" w:cs="Times New Roman"/>
+              </w:rPr>
+            </w:pPr>
+            <w:r>
+              <w:rPr>
+                <w:rFonts w:ascii="Times New Roman" w:hAnsi="Times New Roman" w:cs="Times New Roman"/>
+              </w:rPr>
+              <w:t>-s 7</w:t>
+            </w:r>
+            <w:r>
+              <w:rPr>
+                <w:rFonts w:ascii="Times New Roman" w:hAnsi="Times New Roman" w:cs="Times New Roman"/>
+              </w:rPr>
+              <w:t>BYU</w:t>
+            </w:r>
+            <w:r>
+              <w:rPr>
+                <w:rFonts w:ascii="Times New Roman" w:hAnsi="Times New Roman" w:cs="Times New Roman"/>
+              </w:rPr>
+              <w:t>_1PG.pdb</w:t>
+            </w:r>
+          </w:p>
+          <w:p>
+            <w:pPr>
+              <w:rPr>
+                <w:rFonts w:ascii="Times New Roman" w:hAnsi="Times New Roman" w:cs="Times New Roman"/>
+              </w:rPr>
+            </w:pPr>
+          </w:p>
+          <w:p>
+            <w:pPr>
+              <w:rPr>
+                <w:rFonts w:ascii="Times New Roman" w:hAnsi="Times New Roman" w:cs="Times New Roman"/>
+              </w:rPr>
+            </w:pPr>
+            <w:r>
+              <w:rPr>
+                <w:rFonts w:ascii="Times New Roman" w:hAnsi="Times New Roman" w:cs="Times New Roman"/>
+              </w:rPr>
+              <w:t>#minimum cutoff for hydrogen bond score</w:t>
+            </w:r>
+          </w:p>
+          <w:p>
+            <w:pPr>
+              <w:rPr>
+                <w:rFonts w:ascii="Times New Roman" w:hAnsi="Times New Roman" w:cs="Times New Roman"/>
+              </w:rPr>
+            </w:pPr>
+            <w:r>
+              <w:rPr>
+                <w:rFonts w:ascii="Times New Roman" w:hAnsi="Times New Roman" w:cs="Times New Roman"/>
+              </w:rPr>
+              <w:t>-hb_score_cutoff -0.3</w:t>
+            </w:r>
+          </w:p>
+          <w:p>
+            <w:pPr>
+              <w:rPr>
+                <w:rFonts w:ascii="Times New Roman" w:hAnsi="Times New Roman" w:cs="Times New Roman"/>
+              </w:rPr>
+            </w:pPr>
+          </w:p>
+          <w:p>
+            <w:pPr>
+              <w:rPr>
+                <w:rFonts w:ascii="Times New Roman" w:hAnsi="Times New Roman" w:cs="Times New Roman"/>
+              </w:rPr>
+            </w:pPr>
+            <w:r>
+              <w:rPr>
+                <w:rFonts w:ascii="Times New Roman" w:hAnsi="Times New Roman" w:cs="Times New Roman"/>
+              </w:rPr>
+              <w:t>#minimum cutoff for water score</w:t>
+            </w:r>
+          </w:p>
+          <w:p>
+            <w:pPr>
+              <w:rPr>
+                <w:rFonts w:ascii="Times New Roman" w:hAnsi="Times New Roman" w:cs="Times New Roman"/>
+              </w:rPr>
+            </w:pPr>
+            <w:r>
+              <w:rPr>
+                <w:rFonts w:ascii="Times New Roman" w:hAnsi="Times New Roman" w:cs="Times New Roman"/>
+              </w:rPr>
+              <w:t>-water_score_cutoff -0.3</w:t>
+            </w:r>
+          </w:p>
+          <w:p>
+            <w:pPr>
+              <w:rPr>
+                <w:rFonts w:ascii="Times New Roman" w:hAnsi="Times New Roman" w:cs="Times New Roman"/>
+              </w:rPr>
+            </w:pPr>
+          </w:p>
+          <w:p>
+            <w:pPr>
+              <w:rPr>
+                <w:rFonts w:ascii="Times New Roman" w:hAnsi="Times New Roman" w:cs="Times New Roman"/>
+              </w:rPr>
+            </w:pPr>
+            <w:r>
+              <w:rPr>
+                <w:rFonts w:ascii="Times New Roman" w:hAnsi="Times New Roman" w:cs="Times New Roman"/>
+              </w:rPr>
+              <w:t>#minimum cutoff for packing score</w:t>
+            </w:r>
+          </w:p>
+          <w:p>
+            <w:pPr>
+              <w:rPr>
+                <w:rFonts w:ascii="Times New Roman" w:hAnsi="Times New Roman" w:cs="Times New Roman"/>
+              </w:rPr>
+            </w:pPr>
+            <w:r>
+              <w:rPr>
+                <w:rFonts w:ascii="Times New Roman" w:hAnsi="Times New Roman" w:cs="Times New Roman"/>
+              </w:rPr>
+              <w:t>-pack_score_cutoff -0.5</w:t>
+            </w:r>
+          </w:p>
+          <w:p>
+            <w:pPr>
+              <w:rPr>
+                <w:rFonts w:ascii="Times New Roman" w:hAnsi="Times New Roman" w:cs="Times New Roman"/>
+              </w:rPr>
+            </w:pPr>
+          </w:p>
+          <w:p>
+            <w:pPr>
+              <w:rPr>
+                <w:rFonts w:ascii="Times New Roman" w:hAnsi="Times New Roman" w:cs="Times New Roman"/>
+              </w:rPr>
+            </w:pPr>
+            <w:r>
+              <w:rPr>
+                <w:rFonts w:ascii="Times New Roman" w:hAnsi="Times New Roman" w:cs="Times New Roman"/>
+              </w:rPr>
+              <w:t>#optional flag to not print out generated motifs as pdb files</w:t>
+            </w:r>
+          </w:p>
+          <w:p>
+            <w:pPr>
+              <w:rPr>
+                <w:rFonts w:ascii="Times New Roman" w:hAnsi="Times New Roman" w:cs="Times New Roman"/>
+              </w:rPr>
+            </w:pPr>
+            <w:r>
+              <w:rPr>
+                <w:rFonts w:ascii="Times New Roman" w:hAnsi="Times New Roman" w:cs="Times New Roman"/>
+              </w:rPr>
+              <w:t>#Default value is true, and visualization can be good for debugging</w:t>
+            </w:r>
+          </w:p>
+          <w:p>
+            <w:pPr>
+              <w:rPr>
+                <w:rFonts w:ascii="Times New Roman" w:hAnsi="Times New Roman" w:cs="Times New Roman"/>
+              </w:rPr>
+            </w:pPr>
+            <w:r>
+              <w:rPr>
+                <w:rFonts w:ascii="Times New Roman" w:hAnsi="Times New Roman" w:cs="Times New Roman"/>
+              </w:rPr>
+              <w:t>#For large scale runs, it is worth including this flag and keeping it set as false</w:t>
+            </w:r>
+          </w:p>
+          <w:p>
+            <w:pPr>
+              <w:rPr>
+                <w:rFonts w:ascii="Times New Roman" w:hAnsi="Times New Roman" w:cs="Times New Roman"/>
+              </w:rPr>
+            </w:pPr>
+            <w:r>
+              <w:rPr>
+                <w:rFonts w:ascii="Times New Roman" w:hAnsi="Times New Roman" w:cs="Times New Roman"/>
+              </w:rPr>
+              <w:t>-output_motifs_as_pdb false</w:t>
+            </w:r>
+          </w:p>
+        </w:tc>
+      </w:tr>
+    </w:tbl>
+    <w:p>
+      <w:pPr>
+        <w:rPr>
+          <w:rFonts w:ascii="Times New Roman" w:hAnsi="Times New Roman" w:cs="Times New Roman"/>
+        </w:rPr>
+      </w:pPr>
+    </w:p>
+    <w:p>
+      <w:pPr>
+        <w:rPr>
+          <w:rFonts w:ascii="Times New Roman" w:hAnsi="Times New Roman" w:cs="Times New Roman"/>
+        </w:rPr>
+      </w:pPr>
+      <w:r>
+        <w:rPr>
+          <w:rFonts w:ascii="Times New Roman" w:hAnsi="Times New Roman" w:cs="Times New Roman"/>
+        </w:rPr>
+        <w:t>identify_ligand_motifs</w:t>
+      </w:r>
+      <w:r>
+        <w:rPr>
+          <w:rFonts w:ascii="Times New Roman" w:hAnsi="Times New Roman" w:cs="Times New Roman"/>
+        </w:rPr>
+        <w:t xml:space="preserve"> example command: </w:t>
+      </w:r>
+      <w:r>
+        <w:rPr>
+          <w:rFonts w:ascii="Times New Roman" w:hAnsi="Times New Roman" w:cs="Times New Roman"/>
+        </w:rPr>
+        <w:t>/main/source/bin/identify_ligand_motifs.linuxgccrelease</w:t>
+      </w:r>
+      <w:r>
+        <w:rPr>
+          <w:rFonts w:ascii="Times New Roman" w:hAnsi="Times New Roman" w:cs="Times New Roman"/>
+        </w:rPr>
+        <w:t xml:space="preserve"> @</w:t>
+      </w:r>
+      <w:r>
+        <w:rPr>
+          <w:rFonts w:ascii="Times New Roman" w:hAnsi="Times New Roman" w:cs="Times New Roman"/>
+        </w:rPr>
+        <w:t>7BYU_1PG_flags</w:t>
+      </w:r>
+    </w:p>
+    <w:p>
+      <w:pPr>
         <w:rPr>
           <w:rFonts w:ascii="Times New Roman" w:hAnsi="Times New Roman" w:cs="Times New Roman"/>
           <w:b/>
@@ -227,11 +921,8 @@
           <w:i/>
           <w:iCs/>
         </w:rPr>
-        <w:t>Protein-Ligand Motif Collection</w:t>
-      </w:r>
-    </w:p>
-    <w:p>
-      <w:pPr>
+      </w:pPr>
+      <w:r>
         <w:rPr>
           <w:rFonts w:ascii="Times New Roman" w:hAnsi="Times New Roman" w:cs="Times New Roman"/>
           <w:b/>
@@ -239,17 +930,15 @@
           <w:i/>
           <w:iCs/>
         </w:rPr>
-      </w:pPr>
-      <w:r>
-        <w:rPr>
-          <w:rFonts w:ascii="Times New Roman" w:hAnsi="Times New Roman" w:cs="Times New Roman"/>
-          <w:b/>
-          <w:bCs/>
-          <w:i/>
-          <w:iCs/>
-        </w:rPr>
         <w:t>Protein-Ligand Duplicate Motif Removal</w:t>
       </w:r>
+    </w:p>
+    <w:p>
+      <w:pPr>
+        <w:rPr>
+          <w:rFonts w:ascii="Times New Roman" w:hAnsi="Times New Roman" w:cs="Times New Roman"/>
+        </w:rPr>
+      </w:pPr>
     </w:p>
     <w:p>
       <w:pPr>
@@ -1324,6 +2013,25 @@
       <w:spacing w:val="5"/>
     </w:rPr>
   </w:style>
+  <w:style w:type="table" w:styleId="TableGrid">
+    <w:name w:val="Table Grid"/>
+    <w:basedOn w:val="TableNormal"/>
+    <w:uiPriority w:val="39"/>
+    <w:rsid w:val="000628F0"/>
+    <w:pPr>
+      <w:spacing w:after="0" w:line="240" w:lineRule="auto"/>
+    </w:pPr>
+    <w:tblPr>
+      <w:tblBorders>
+        <w:top w:val="single" w:sz="4" w:space="0" w:color="auto"/>
+        <w:left w:val="single" w:sz="4" w:space="0" w:color="auto"/>
+        <w:bottom w:val="single" w:sz="4" w:space="0" w:color="auto"/>
+        <w:right w:val="single" w:sz="4" w:space="0" w:color="auto"/>
+        <w:insideH w:val="single" w:sz="4" w:space="0" w:color="auto"/>
+        <w:insideV w:val="single" w:sz="4" w:space="0" w:color="auto"/>
+      </w:tblBorders>
+    </w:tblPr>
+  </w:style>
 </w:styles>
 </file>
 

</xml_diff>

<commit_message>
Added methods and arg file for duplicate motif removal to supplement doc
</commit_message>
<xml_diff>
--- a/paper_writing/supplemental_data_LigandMotifs.docx
+++ b/paper_writing/supplemental_data_LigandMotifs.docx
@@ -300,145 +300,7 @@
         <w:rPr>
           <w:rFonts w:ascii="Times New Roman" w:hAnsi="Times New Roman" w:cs="Times New Roman"/>
         </w:rPr>
-        <w:t xml:space="preserve">pdb_list_1.txt, </w:t>
-      </w:r>
-      <w:r>
-        <w:rPr>
-          <w:rFonts w:ascii="Times New Roman" w:hAnsi="Times New Roman" w:cs="Times New Roman"/>
-        </w:rPr>
-        <w:t>pdb_list_</w:t>
-      </w:r>
-      <w:r>
-        <w:rPr>
-          <w:rFonts w:ascii="Times New Roman" w:hAnsi="Times New Roman" w:cs="Times New Roman"/>
-        </w:rPr>
-        <w:t>2</w:t>
-      </w:r>
-      <w:r>
-        <w:rPr>
-          <w:rFonts w:ascii="Times New Roman" w:hAnsi="Times New Roman" w:cs="Times New Roman"/>
-        </w:rPr>
-        <w:t>.txt</w:t>
-      </w:r>
-      <w:r>
-        <w:rPr>
-          <w:rFonts w:ascii="Times New Roman" w:hAnsi="Times New Roman" w:cs="Times New Roman"/>
-        </w:rPr>
-        <w:t xml:space="preserve">, </w:t>
-      </w:r>
-      <w:r>
-        <w:rPr>
-          <w:rFonts w:ascii="Times New Roman" w:hAnsi="Times New Roman" w:cs="Times New Roman"/>
-        </w:rPr>
-        <w:t>pdb_list_</w:t>
-      </w:r>
-      <w:r>
-        <w:rPr>
-          <w:rFonts w:ascii="Times New Roman" w:hAnsi="Times New Roman" w:cs="Times New Roman"/>
-        </w:rPr>
-        <w:t>3</w:t>
-      </w:r>
-      <w:r>
-        <w:rPr>
-          <w:rFonts w:ascii="Times New Roman" w:hAnsi="Times New Roman" w:cs="Times New Roman"/>
-        </w:rPr>
-        <w:t>.txt</w:t>
-      </w:r>
-      <w:r>
-        <w:rPr>
-          <w:rFonts w:ascii="Times New Roman" w:hAnsi="Times New Roman" w:cs="Times New Roman"/>
-        </w:rPr>
-        <w:t xml:space="preserve">, </w:t>
-      </w:r>
-      <w:r>
-        <w:rPr>
-          <w:rFonts w:ascii="Times New Roman" w:hAnsi="Times New Roman" w:cs="Times New Roman"/>
-        </w:rPr>
-        <w:t>pdb_list_</w:t>
-      </w:r>
-      <w:r>
-        <w:rPr>
-          <w:rFonts w:ascii="Times New Roman" w:hAnsi="Times New Roman" w:cs="Times New Roman"/>
-        </w:rPr>
-        <w:t>4</w:t>
-      </w:r>
-      <w:r>
-        <w:rPr>
-          <w:rFonts w:ascii="Times New Roman" w:hAnsi="Times New Roman" w:cs="Times New Roman"/>
-        </w:rPr>
-        <w:t>.txt</w:t>
-      </w:r>
-      <w:r>
-        <w:rPr>
-          <w:rFonts w:ascii="Times New Roman" w:hAnsi="Times New Roman" w:cs="Times New Roman"/>
-        </w:rPr>
-        <w:t xml:space="preserve">, </w:t>
-      </w:r>
-      <w:r>
-        <w:rPr>
-          <w:rFonts w:ascii="Times New Roman" w:hAnsi="Times New Roman" w:cs="Times New Roman"/>
-        </w:rPr>
-        <w:t>pdb_list_</w:t>
-      </w:r>
-      <w:r>
-        <w:rPr>
-          <w:rFonts w:ascii="Times New Roman" w:hAnsi="Times New Roman" w:cs="Times New Roman"/>
-        </w:rPr>
-        <w:t>5</w:t>
-      </w:r>
-      <w:r>
-        <w:rPr>
-          <w:rFonts w:ascii="Times New Roman" w:hAnsi="Times New Roman" w:cs="Times New Roman"/>
-        </w:rPr>
-        <w:t>.txt</w:t>
-      </w:r>
-      <w:r>
-        <w:rPr>
-          <w:rFonts w:ascii="Times New Roman" w:hAnsi="Times New Roman" w:cs="Times New Roman"/>
-        </w:rPr>
-        <w:t xml:space="preserve">, </w:t>
-      </w:r>
-      <w:r>
-        <w:rPr>
-          <w:rFonts w:ascii="Times New Roman" w:hAnsi="Times New Roman" w:cs="Times New Roman"/>
-        </w:rPr>
-        <w:t>pdb_list_</w:t>
-      </w:r>
-      <w:r>
-        <w:rPr>
-          <w:rFonts w:ascii="Times New Roman" w:hAnsi="Times New Roman" w:cs="Times New Roman"/>
-        </w:rPr>
-        <w:t>6</w:t>
-      </w:r>
-      <w:r>
-        <w:rPr>
-          <w:rFonts w:ascii="Times New Roman" w:hAnsi="Times New Roman" w:cs="Times New Roman"/>
-        </w:rPr>
-        <w:t>.txt</w:t>
-      </w:r>
-      <w:r>
-        <w:rPr>
-          <w:rFonts w:ascii="Times New Roman" w:hAnsi="Times New Roman" w:cs="Times New Roman"/>
-        </w:rPr>
-        <w:t xml:space="preserve">, </w:t>
-      </w:r>
-      <w:r>
-        <w:rPr>
-          <w:rFonts w:ascii="Times New Roman" w:hAnsi="Times New Roman" w:cs="Times New Roman"/>
-        </w:rPr>
-        <w:t>pdb_list_</w:t>
-      </w:r>
-      <w:r>
-        <w:rPr>
-          <w:rFonts w:ascii="Times New Roman" w:hAnsi="Times New Roman" w:cs="Times New Roman"/>
-        </w:rPr>
-        <w:t>789</w:t>
-      </w:r>
-      <w:r>
-        <w:rPr>
-          <w:rFonts w:ascii="Times New Roman" w:hAnsi="Times New Roman" w:cs="Times New Roman"/>
-        </w:rPr>
-        <w:t>.txt</w:t>
+        <w:t>pdb_list_1.txt, pdb_list_2.txt, pdb_list_3.txt, pdb_list_4.txt, pdb_list_5.txt, pdb_list_6.txt, pdb_list_789.txt</w:t>
       </w:r>
       <w:r>
         <w:rPr>
@@ -520,105 +382,153 @@
         <w:rPr>
           <w:rFonts w:ascii="Times New Roman" w:hAnsi="Times New Roman" w:cs="Times New Roman"/>
         </w:rPr>
+        <w:t xml:space="preserve">motif_database_generator_updated_1_27_23.py </w:t>
+      </w:r>
+      <w:r>
+        <w:rPr>
+          <w:rFonts w:ascii="Times New Roman" w:hAnsi="Times New Roman" w:cs="Times New Roman"/>
+        </w:rPr>
+        <w:t xml:space="preserve">was run on a directory of protein-ligand PDB files to prepare the files and collect motifs. </w:t>
+      </w:r>
+      <w:r>
+        <w:rPr>
+          <w:rFonts w:ascii="Times New Roman" w:hAnsi="Times New Roman" w:cs="Times New Roman"/>
+        </w:rPr>
+        <w:t xml:space="preserve">PDB files </w:t>
+      </w:r>
+      <w:r>
+        <w:rPr>
+          <w:rFonts w:ascii="Times New Roman" w:hAnsi="Times New Roman" w:cs="Times New Roman"/>
+        </w:rPr>
+        <w:t xml:space="preserve">were modified to create copies with only one ligand </w:t>
+      </w:r>
+      <w:r>
+        <w:rPr>
+          <w:rFonts w:ascii="Times New Roman" w:hAnsi="Times New Roman" w:cs="Times New Roman"/>
+        </w:rPr>
+        <w:t>per file.</w:t>
+      </w:r>
+    </w:p>
+    <w:p>
+      <w:pPr>
+        <w:rPr>
+          <w:rFonts w:ascii="Times New Roman" w:hAnsi="Times New Roman" w:cs="Times New Roman"/>
+        </w:rPr>
+      </w:pPr>
+      <w:r>
+        <w:rPr>
+          <w:rFonts w:ascii="Times New Roman" w:hAnsi="Times New Roman" w:cs="Times New Roman"/>
+        </w:rPr>
         <w:t>motif_database_generator_updated_1_27_23.py</w:t>
       </w:r>
       <w:r>
         <w:rPr>
           <w:rFonts w:ascii="Times New Roman" w:hAnsi="Times New Roman" w:cs="Times New Roman"/>
         </w:rPr>
+        <w:t xml:space="preserve"> uses no command line arguments, and works on all PDB files in the directory where the script is run in.</w:t>
+      </w:r>
+    </w:p>
+    <w:p>
+      <w:pPr>
+        <w:rPr>
+          <w:rFonts w:ascii="Times New Roman" w:hAnsi="Times New Roman" w:cs="Times New Roman"/>
+        </w:rPr>
+      </w:pPr>
+      <w:r>
+        <w:rPr>
+          <w:rFonts w:ascii="Times New Roman" w:hAnsi="Times New Roman" w:cs="Times New Roman"/>
+        </w:rPr>
+        <w:t xml:space="preserve">Argument files </w:t>
+      </w:r>
+      <w:r>
+        <w:rPr>
+          <w:rFonts w:ascii="Times New Roman" w:hAnsi="Times New Roman" w:cs="Times New Roman"/>
+        </w:rPr>
+        <w:t xml:space="preserve">for collecting motifs with Rosetta were generated per single-ligand system. The below example is for </w:t>
+      </w:r>
+      <w:r>
+        <w:rPr>
+          <w:rFonts w:ascii="Times New Roman" w:hAnsi="Times New Roman" w:cs="Times New Roman"/>
+        </w:rPr>
+        <w:t xml:space="preserve">running </w:t>
+      </w:r>
+      <w:r>
+        <w:rPr>
+          <w:rFonts w:ascii="Times New Roman" w:hAnsi="Times New Roman" w:cs="Times New Roman"/>
+        </w:rPr>
+        <w:t xml:space="preserve">the Rosetta </w:t>
+      </w:r>
+      <w:r>
+        <w:rPr>
+          <w:rFonts w:ascii="Times New Roman" w:hAnsi="Times New Roman" w:cs="Times New Roman"/>
+        </w:rPr>
+        <w:t>identify_ligand_motifs</w:t>
+      </w:r>
+      <w:r>
+        <w:rPr>
+          <w:rFonts w:ascii="Times New Roman" w:hAnsi="Times New Roman" w:cs="Times New Roman"/>
+        </w:rPr>
+        <w:t xml:space="preserve"> app on</w:t>
+      </w:r>
+      <w:r>
+        <w:rPr>
+          <w:rFonts w:ascii="Times New Roman" w:hAnsi="Times New Roman" w:cs="Times New Roman"/>
+        </w:rPr>
+        <w:t xml:space="preserve"> a modified</w:t>
+      </w:r>
+      <w:r>
+        <w:rPr>
+          <w:rFonts w:ascii="Times New Roman" w:hAnsi="Times New Roman" w:cs="Times New Roman"/>
+        </w:rPr>
+        <w:t xml:space="preserve"> PDB</w:t>
+      </w:r>
+      <w:r>
+        <w:rPr>
+          <w:rFonts w:ascii="Times New Roman" w:hAnsi="Times New Roman" w:cs="Times New Roman"/>
+        </w:rPr>
+        <w:t xml:space="preserve"> file of</w:t>
+      </w:r>
+      <w:r>
+        <w:rPr>
+          <w:rFonts w:ascii="Times New Roman" w:hAnsi="Times New Roman" w:cs="Times New Roman"/>
+        </w:rPr>
+        <w:t xml:space="preserve"> 7BYU on ligand 1PG</w:t>
+      </w:r>
+      <w:r>
+        <w:rPr>
+          <w:rFonts w:ascii="Times New Roman" w:hAnsi="Times New Roman" w:cs="Times New Roman"/>
+        </w:rPr>
+        <w:t>, 7BYU_1PG.pdb</w:t>
+      </w:r>
+      <w:r>
+        <w:rPr>
+          <w:rFonts w:ascii="Times New Roman" w:hAnsi="Times New Roman" w:cs="Times New Roman"/>
+        </w:rPr>
+        <w:t>.</w:t>
+      </w:r>
+      <w:r>
+        <w:rPr>
+          <w:rFonts w:ascii="Times New Roman" w:hAnsi="Times New Roman" w:cs="Times New Roman"/>
+        </w:rPr>
         <w:t xml:space="preserve"> </w:t>
       </w:r>
       <w:r>
         <w:rPr>
           <w:rFonts w:ascii="Times New Roman" w:hAnsi="Times New Roman" w:cs="Times New Roman"/>
         </w:rPr>
-        <w:t xml:space="preserve">was run on a directory of protein-ligand PDB files to prepare the files and collect motifs. </w:t>
-      </w:r>
-      <w:r>
-        <w:rPr>
-          <w:rFonts w:ascii="Times New Roman" w:hAnsi="Times New Roman" w:cs="Times New Roman"/>
-        </w:rPr>
-        <w:t xml:space="preserve">PDB files </w:t>
-      </w:r>
-      <w:r>
-        <w:rPr>
-          <w:rFonts w:ascii="Times New Roman" w:hAnsi="Times New Roman" w:cs="Times New Roman"/>
-        </w:rPr>
-        <w:t xml:space="preserve">were modified to create copies with only one ligand </w:t>
-      </w:r>
-      <w:r>
-        <w:rPr>
-          <w:rFonts w:ascii="Times New Roman" w:hAnsi="Times New Roman" w:cs="Times New Roman"/>
-        </w:rPr>
-        <w:t>per file.</w:t>
-      </w:r>
-    </w:p>
-    <w:p>
-      <w:pPr>
-        <w:rPr>
-          <w:rFonts w:ascii="Times New Roman" w:hAnsi="Times New Roman" w:cs="Times New Roman"/>
-        </w:rPr>
-      </w:pPr>
-      <w:r>
-        <w:rPr>
-          <w:rFonts w:ascii="Times New Roman" w:hAnsi="Times New Roman" w:cs="Times New Roman"/>
-        </w:rPr>
-        <w:t>motif_database_generator_updated_1_27_23.py</w:t>
-      </w:r>
-      <w:r>
-        <w:rPr>
-          <w:rFonts w:ascii="Times New Roman" w:hAnsi="Times New Roman" w:cs="Times New Roman"/>
-        </w:rPr>
-        <w:t xml:space="preserve"> uses no command line arguments, and works on all PDB files in the directory where the script is run in.</w:t>
-      </w:r>
-    </w:p>
-    <w:p>
-      <w:pPr>
-        <w:rPr>
-          <w:rFonts w:ascii="Times New Roman" w:hAnsi="Times New Roman" w:cs="Times New Roman"/>
-        </w:rPr>
-      </w:pPr>
-      <w:r>
-        <w:rPr>
-          <w:rFonts w:ascii="Times New Roman" w:hAnsi="Times New Roman" w:cs="Times New Roman"/>
-        </w:rPr>
-        <w:t xml:space="preserve">Argument files </w:t>
-      </w:r>
-      <w:r>
-        <w:rPr>
-          <w:rFonts w:ascii="Times New Roman" w:hAnsi="Times New Roman" w:cs="Times New Roman"/>
-        </w:rPr>
-        <w:t xml:space="preserve">for collecting motifs with Rosetta were generated per single-ligand system. The below example is for </w:t>
-      </w:r>
-      <w:r>
-        <w:rPr>
-          <w:rFonts w:ascii="Times New Roman" w:hAnsi="Times New Roman" w:cs="Times New Roman"/>
-        </w:rPr>
-        <w:t xml:space="preserve">running </w:t>
-      </w:r>
-      <w:r>
-        <w:rPr>
-          <w:rFonts w:ascii="Times New Roman" w:hAnsi="Times New Roman" w:cs="Times New Roman"/>
-        </w:rPr>
-        <w:t xml:space="preserve">the Rosetta </w:t>
-      </w:r>
-      <w:r>
-        <w:rPr>
-          <w:rFonts w:ascii="Times New Roman" w:hAnsi="Times New Roman" w:cs="Times New Roman"/>
-        </w:rPr>
-        <w:t>identify_ligand_motifs</w:t>
-      </w:r>
-      <w:r>
-        <w:rPr>
-          <w:rFonts w:ascii="Times New Roman" w:hAnsi="Times New Roman" w:cs="Times New Roman"/>
-        </w:rPr>
-        <w:t xml:space="preserve"> app on PDB 7BYU on ligand 1PG.</w:t>
-      </w:r>
-      <w:r>
-        <w:rPr>
-          <w:rFonts w:ascii="Times New Roman" w:hAnsi="Times New Roman" w:cs="Times New Roman"/>
-        </w:rPr>
-        <w:t xml:space="preserve"> </w:t>
+        <w:t xml:space="preserve">The </w:t>
+      </w:r>
+      <w:r>
+        <w:rPr>
+          <w:rFonts w:ascii="Times New Roman" w:hAnsi="Times New Roman" w:cs="Times New Roman"/>
+        </w:rPr>
+        <w:t>7BYU_1PG.pdb</w:t>
+      </w:r>
+      <w:r>
+        <w:rPr>
+          <w:rFonts w:ascii="Times New Roman" w:hAnsi="Times New Roman" w:cs="Times New Roman"/>
+        </w:rPr>
+        <w:t xml:space="preserve"> file had lines removed for ligand EDO. </w:t>
       </w:r>
     </w:p>
     <w:tbl>
@@ -678,7 +588,6 @@
               <w:rPr>
                 <w:rFonts w:ascii="Times New Roman" w:hAnsi="Times New Roman" w:cs="Times New Roman"/>
               </w:rPr>
-              <w:lastRenderedPageBreak/>
               <w:t>#Inputted PDB file</w:t>
             </w:r>
           </w:p>
@@ -897,7 +806,19 @@
         <w:rPr>
           <w:rFonts w:ascii="Times New Roman" w:hAnsi="Times New Roman" w:cs="Times New Roman"/>
         </w:rPr>
-        <w:t>/main/source/bin/identify_ligand_motifs.linuxgccrelease</w:t>
+        <w:t>/</w:t>
+      </w:r>
+      <w:r>
+        <w:rPr>
+          <w:rFonts w:ascii="Times New Roman" w:hAnsi="Times New Roman" w:cs="Times New Roman"/>
+        </w:rPr>
+        <w:t>rosetta</w:t>
+      </w:r>
+      <w:r>
+        <w:rPr>
+          <w:rFonts w:ascii="Times New Roman" w:hAnsi="Times New Roman" w:cs="Times New Roman"/>
+        </w:rPr>
+        <w:t>/source/bin/identify_ligand_motifs.linuxgccrelease</w:t>
       </w:r>
       <w:r>
         <w:rPr>
@@ -939,6 +860,509 @@
           <w:rFonts w:ascii="Times New Roman" w:hAnsi="Times New Roman" w:cs="Times New Roman"/>
         </w:rPr>
       </w:pPr>
+      <w:r>
+        <w:rPr>
+          <w:rFonts w:ascii="Times New Roman" w:hAnsi="Times New Roman" w:cs="Times New Roman"/>
+        </w:rPr>
+        <w:t>Motifs from the PDB systems were compiled into a single motifs file. A pipeline was run on this file</w:t>
+      </w:r>
+      <w:r>
+        <w:rPr>
+          <w:rFonts w:ascii="Times New Roman" w:hAnsi="Times New Roman" w:cs="Times New Roman"/>
+        </w:rPr>
+        <w:t xml:space="preserve"> to remove motifs that are considered to be duplicates of other motifs in the list.</w:t>
+      </w:r>
+      <w:r>
+        <w:rPr>
+          <w:rFonts w:ascii="Times New Roman" w:hAnsi="Times New Roman" w:cs="Times New Roman"/>
+        </w:rPr>
+        <w:t xml:space="preserve"> Each motif in the list was compared against each other motif in the list to determine duplicate motifs.</w:t>
+      </w:r>
+      <w:r>
+        <w:rPr>
+          <w:rFonts w:ascii="Times New Roman" w:hAnsi="Times New Roman" w:cs="Times New Roman"/>
+        </w:rPr>
+        <w:t xml:space="preserve"> Motifs were considered </w:t>
+      </w:r>
+      <w:r>
+        <w:rPr>
+          <w:rFonts w:ascii="Times New Roman" w:hAnsi="Times New Roman" w:cs="Times New Roman"/>
+        </w:rPr>
+        <w:t>duplicates</w:t>
+      </w:r>
+      <w:r>
+        <w:rPr>
+          <w:rFonts w:ascii="Times New Roman" w:hAnsi="Times New Roman" w:cs="Times New Roman"/>
+        </w:rPr>
+        <w:t xml:space="preserve"> if there was a complete match of atoms on the residue and ligand side of the motif, a root mean square distance (RMSD) within 0.8</w:t>
+      </w:r>
+      <w:r>
+        <w:rPr>
+          <w:rFonts w:ascii="Times New Roman" w:hAnsi="Times New Roman" w:cs="Times New Roman"/>
+        </w:rPr>
+        <w:t>Å</w:t>
+      </w:r>
+      <w:r>
+        <w:rPr>
+          <w:rFonts w:ascii="Times New Roman" w:hAnsi="Times New Roman" w:cs="Times New Roman"/>
+        </w:rPr>
+        <w:t>, and jump angle difference within 0.3 radians.</w:t>
+      </w:r>
+    </w:p>
+    <w:p>
+      <w:pPr>
+        <w:rPr>
+          <w:rFonts w:ascii="Times New Roman" w:hAnsi="Times New Roman" w:cs="Times New Roman"/>
+        </w:rPr>
+      </w:pPr>
+      <w:r>
+        <w:rPr>
+          <w:rFonts w:ascii="Times New Roman" w:hAnsi="Times New Roman" w:cs="Times New Roman"/>
+        </w:rPr>
+        <w:t>A Slurm script, remove_duplicate_motifs_helper.job, calls the python scripts shuffle_motif_lines.py and remove_duplicate_motifs_helper.py to iteratively remove duplicate motifs from the starting motifs list. The starting motifs list is broken into</w:t>
+      </w:r>
+      <w:r>
+        <w:rPr>
+          <w:rFonts w:ascii="Times New Roman" w:hAnsi="Times New Roman" w:cs="Times New Roman"/>
+        </w:rPr>
+        <w:t xml:space="preserve"> smaller</w:t>
+      </w:r>
+      <w:r>
+        <w:rPr>
+          <w:rFonts w:ascii="Times New Roman" w:hAnsi="Times New Roman" w:cs="Times New Roman"/>
+        </w:rPr>
+        <w:t xml:space="preserve"> segments of up to 100,000 motifs that are filtered for duplicate motifs, and then spliced back together. The spliced motifs file has its order of motifs randomized, and is then spliced for further duplicate motif removal. This process is repeated at least 5 times until duplicate motifs are no longer removed from the randomized </w:t>
+      </w:r>
+      <w:r>
+        <w:rPr>
+          <w:rFonts w:ascii="Times New Roman" w:hAnsi="Times New Roman" w:cs="Times New Roman"/>
+        </w:rPr>
+        <w:t>smaller</w:t>
+      </w:r>
+      <w:r>
+        <w:rPr>
+          <w:rFonts w:ascii="Times New Roman" w:hAnsi="Times New Roman" w:cs="Times New Roman"/>
+        </w:rPr>
+        <w:t xml:space="preserve"> motifs lists.</w:t>
+      </w:r>
+      <w:r>
+        <w:rPr>
+          <w:rFonts w:ascii="Times New Roman" w:hAnsi="Times New Roman" w:cs="Times New Roman"/>
+        </w:rPr>
+        <w:t xml:space="preserve"> Variables at the start of </w:t>
+      </w:r>
+      <w:r>
+        <w:rPr>
+          <w:rFonts w:ascii="Times New Roman" w:hAnsi="Times New Roman" w:cs="Times New Roman"/>
+        </w:rPr>
+        <w:t>remove_duplicate_motifs_helper.job</w:t>
+      </w:r>
+      <w:r>
+        <w:rPr>
+          <w:rFonts w:ascii="Times New Roman" w:hAnsi="Times New Roman" w:cs="Times New Roman"/>
+        </w:rPr>
+        <w:t xml:space="preserve"> are defined to target the starting motifs file, path to Rosetta executable for duplicate motif removal, and the number of motifs per smaller motifs file.</w:t>
+      </w:r>
+    </w:p>
+    <w:tbl>
+      <w:tblPr>
+        <w:tblStyle w:val="TableGrid"/>
+        <w:tblW w:w="0" w:type="auto"/>
+        <w:tblLook w:val="04A0" w:firstRow="1" w:lastRow="0" w:firstColumn="1" w:lastColumn="0" w:noHBand="0" w:noVBand="1"/>
+      </w:tblPr>
+      <w:tblGrid>
+        <w:gridCol w:w="9350"/>
+      </w:tblGrid>
+      <w:tr>
+        <w:tc>
+          <w:tcPr>
+            <w:tcW w:w="9350" w:type="dxa"/>
+          </w:tcPr>
+          <w:p>
+            <w:pPr>
+              <w:rPr>
+                <w:rFonts w:ascii="Times New Roman" w:hAnsi="Times New Roman" w:cs="Times New Roman"/>
+              </w:rPr>
+            </w:pPr>
+            <w:r>
+              <w:rPr>
+                <w:rFonts w:ascii="Times New Roman" w:hAnsi="Times New Roman" w:cs="Times New Roman"/>
+              </w:rPr>
+              <w:t>#starting motifs file</w:t>
+            </w:r>
+          </w:p>
+          <w:p>
+            <w:pPr>
+              <w:rPr>
+                <w:rFonts w:ascii="Times New Roman" w:hAnsi="Times New Roman" w:cs="Times New Roman"/>
+              </w:rPr>
+            </w:pPr>
+            <w:r>
+              <w:rPr>
+                <w:rFonts w:ascii="Times New Roman" w:hAnsi="Times New Roman" w:cs="Times New Roman"/>
+              </w:rPr>
+              <w:t>file_name=200000_sample_motifs_file.motifs</w:t>
+            </w:r>
+          </w:p>
+          <w:p>
+            <w:pPr>
+              <w:rPr>
+                <w:rFonts w:ascii="Times New Roman" w:hAnsi="Times New Roman" w:cs="Times New Roman"/>
+              </w:rPr>
+            </w:pPr>
+            <w:r>
+              <w:rPr>
+                <w:rFonts w:ascii="Times New Roman" w:hAnsi="Times New Roman" w:cs="Times New Roman"/>
+              </w:rPr>
+              <w:t>#path to the executable for remove_duplicate_motifs</w:t>
+            </w:r>
+          </w:p>
+          <w:p>
+            <w:pPr>
+              <w:rPr>
+                <w:rFonts w:ascii="Times New Roman" w:hAnsi="Times New Roman" w:cs="Times New Roman"/>
+              </w:rPr>
+            </w:pPr>
+            <w:r>
+              <w:rPr>
+                <w:rFonts w:ascii="Times New Roman" w:hAnsi="Times New Roman" w:cs="Times New Roman"/>
+              </w:rPr>
+              <w:t>path_to_executable=/rosetta/source/bin/remove_duplicate_motifs.linuxgccrelease</w:t>
+            </w:r>
+          </w:p>
+          <w:p>
+            <w:pPr>
+              <w:rPr>
+                <w:rFonts w:ascii="Times New Roman" w:hAnsi="Times New Roman" w:cs="Times New Roman"/>
+              </w:rPr>
+            </w:pPr>
+            <w:r>
+              <w:rPr>
+                <w:rFonts w:ascii="Times New Roman" w:hAnsi="Times New Roman" w:cs="Times New Roman"/>
+              </w:rPr>
+              <w:lastRenderedPageBreak/>
+              <w:t>#number of motifs per sub-file (ideally 100k-1M)</w:t>
+            </w:r>
+          </w:p>
+          <w:p>
+            <w:pPr>
+              <w:rPr>
+                <w:rFonts w:ascii="Times New Roman" w:hAnsi="Times New Roman" w:cs="Times New Roman"/>
+              </w:rPr>
+            </w:pPr>
+            <w:r>
+              <w:rPr>
+                <w:rFonts w:ascii="Times New Roman" w:hAnsi="Times New Roman" w:cs="Times New Roman"/>
+              </w:rPr>
+              <w:t>#there is a balance between too few motifs per sub to find duplicates and the jobs running too long (too many motifs per sub)</w:t>
+            </w:r>
+          </w:p>
+          <w:p>
+            <w:pPr>
+              <w:rPr>
+                <w:rFonts w:ascii="Times New Roman" w:hAnsi="Times New Roman" w:cs="Times New Roman"/>
+              </w:rPr>
+            </w:pPr>
+            <w:r>
+              <w:rPr>
+                <w:rFonts w:ascii="Times New Roman" w:hAnsi="Times New Roman" w:cs="Times New Roman"/>
+              </w:rPr>
+              <w:t>motifs_per_sub=100000</w:t>
+            </w:r>
+          </w:p>
+        </w:tc>
+      </w:tr>
+    </w:tbl>
+    <w:p>
+      <w:pPr>
+        <w:rPr>
+          <w:rFonts w:ascii="Times New Roman" w:hAnsi="Times New Roman" w:cs="Times New Roman"/>
+        </w:rPr>
+      </w:pPr>
+    </w:p>
+    <w:p>
+      <w:pPr>
+        <w:rPr>
+          <w:rFonts w:ascii="Times New Roman" w:hAnsi="Times New Roman" w:cs="Times New Roman"/>
+        </w:rPr>
+      </w:pPr>
+      <w:r>
+        <w:rPr>
+          <w:rFonts w:ascii="Times New Roman" w:hAnsi="Times New Roman" w:cs="Times New Roman"/>
+        </w:rPr>
+        <w:t>Below are example argument inputs for a file to run the Rosetta duplicate motif removal app, remove_duplicate_motifs.</w:t>
+      </w:r>
+    </w:p>
+    <w:tbl>
+      <w:tblPr>
+        <w:tblStyle w:val="TableGrid"/>
+        <w:tblW w:w="0" w:type="auto"/>
+        <w:tblLook w:val="04A0" w:firstRow="1" w:lastRow="0" w:firstColumn="1" w:lastColumn="0" w:noHBand="0" w:noVBand="1"/>
+      </w:tblPr>
+      <w:tblGrid>
+        <w:gridCol w:w="9350"/>
+      </w:tblGrid>
+      <w:tr>
+        <w:tc>
+          <w:tcPr>
+            <w:tcW w:w="9350" w:type="dxa"/>
+          </w:tcPr>
+          <w:p>
+            <w:pPr>
+              <w:rPr>
+                <w:rFonts w:ascii="Times New Roman" w:hAnsi="Times New Roman" w:cs="Times New Roman"/>
+              </w:rPr>
+            </w:pPr>
+            <w:r>
+              <w:rPr>
+                <w:rFonts w:ascii="Times New Roman" w:hAnsi="Times New Roman" w:cs="Times New Roman"/>
+              </w:rPr>
+              <w:t>#option to allow overwriting files when one currently exists</w:t>
+            </w:r>
+          </w:p>
+          <w:p>
+            <w:pPr>
+              <w:rPr>
+                <w:rFonts w:ascii="Times New Roman" w:hAnsi="Times New Roman" w:cs="Times New Roman"/>
+              </w:rPr>
+            </w:pPr>
+            <w:r>
+              <w:rPr>
+                <w:rFonts w:ascii="Times New Roman" w:hAnsi="Times New Roman" w:cs="Times New Roman"/>
+              </w:rPr>
+              <w:t>-out::overwrite true</w:t>
+            </w:r>
+          </w:p>
+          <w:p>
+            <w:pPr>
+              <w:rPr>
+                <w:rFonts w:ascii="Times New Roman" w:hAnsi="Times New Roman" w:cs="Times New Roman"/>
+              </w:rPr>
+            </w:pPr>
+          </w:p>
+          <w:p>
+            <w:pPr>
+              <w:rPr>
+                <w:rFonts w:ascii="Times New Roman" w:hAnsi="Times New Roman" w:cs="Times New Roman"/>
+              </w:rPr>
+            </w:pPr>
+            <w:r>
+              <w:rPr>
+                <w:rFonts w:ascii="Times New Roman" w:hAnsi="Times New Roman" w:cs="Times New Roman"/>
+              </w:rPr>
+              <w:t>#name of initial input motifs file that may contain duplicates</w:t>
+            </w:r>
+          </w:p>
+          <w:p>
+            <w:pPr>
+              <w:rPr>
+                <w:rFonts w:ascii="Times New Roman" w:hAnsi="Times New Roman" w:cs="Times New Roman"/>
+              </w:rPr>
+            </w:pPr>
+            <w:r>
+              <w:rPr>
+                <w:rFonts w:ascii="Times New Roman" w:hAnsi="Times New Roman" w:cs="Times New Roman"/>
+              </w:rPr>
+              <w:t>-motif_filename 5000_motifs.motifs</w:t>
+            </w:r>
+          </w:p>
+          <w:p>
+            <w:pPr>
+              <w:rPr>
+                <w:rFonts w:ascii="Times New Roman" w:hAnsi="Times New Roman" w:cs="Times New Roman"/>
+              </w:rPr>
+            </w:pPr>
+          </w:p>
+          <w:p>
+            <w:pPr>
+              <w:rPr>
+                <w:rFonts w:ascii="Times New Roman" w:hAnsi="Times New Roman" w:cs="Times New Roman"/>
+              </w:rPr>
+            </w:pPr>
+            <w:r>
+              <w:rPr>
+                <w:rFonts w:ascii="Times New Roman" w:hAnsi="Times New Roman" w:cs="Times New Roman"/>
+              </w:rPr>
+              <w:t>#Name of output motifs file with duplicates removed</w:t>
+            </w:r>
+          </w:p>
+          <w:p>
+            <w:pPr>
+              <w:rPr>
+                <w:rFonts w:ascii="Times New Roman" w:hAnsi="Times New Roman" w:cs="Times New Roman"/>
+              </w:rPr>
+            </w:pPr>
+            <w:r>
+              <w:rPr>
+                <w:rFonts w:ascii="Times New Roman" w:hAnsi="Times New Roman" w:cs="Times New Roman"/>
+              </w:rPr>
+              <w:t>-output_file 5000_motifs_duplicates_removed.motifs</w:t>
+            </w:r>
+          </w:p>
+          <w:p>
+            <w:pPr>
+              <w:rPr>
+                <w:rFonts w:ascii="Times New Roman" w:hAnsi="Times New Roman" w:cs="Times New Roman"/>
+              </w:rPr>
+            </w:pPr>
+          </w:p>
+          <w:p>
+            <w:pPr>
+              <w:rPr>
+                <w:rFonts w:ascii="Times New Roman" w:hAnsi="Times New Roman" w:cs="Times New Roman"/>
+              </w:rPr>
+            </w:pPr>
+            <w:r>
+              <w:rPr>
+                <w:rFonts w:ascii="Times New Roman" w:hAnsi="Times New Roman" w:cs="Times New Roman"/>
+              </w:rPr>
+              <w:t>#distance threshold for RMSD of atoms in angstroms</w:t>
+            </w:r>
+          </w:p>
+          <w:p>
+            <w:pPr>
+              <w:rPr>
+                <w:rFonts w:ascii="Times New Roman" w:hAnsi="Times New Roman" w:cs="Times New Roman"/>
+              </w:rPr>
+            </w:pPr>
+            <w:r>
+              <w:rPr>
+                <w:rFonts w:ascii="Times New Roman" w:hAnsi="Times New Roman" w:cs="Times New Roman"/>
+              </w:rPr>
+              <w:t>-duplicate_dist_cutoff 0.8</w:t>
+            </w:r>
+          </w:p>
+          <w:p>
+            <w:pPr>
+              <w:rPr>
+                <w:rFonts w:ascii="Times New Roman" w:hAnsi="Times New Roman" w:cs="Times New Roman"/>
+              </w:rPr>
+            </w:pPr>
+          </w:p>
+          <w:p>
+            <w:pPr>
+              <w:rPr>
+                <w:rFonts w:ascii="Times New Roman" w:hAnsi="Times New Roman" w:cs="Times New Roman"/>
+              </w:rPr>
+            </w:pPr>
+            <w:r>
+              <w:rPr>
+                <w:rFonts w:ascii="Times New Roman" w:hAnsi="Times New Roman" w:cs="Times New Roman"/>
+              </w:rPr>
+              <w:t>#angle threshold for atoms in radians</w:t>
+            </w:r>
+          </w:p>
+          <w:p>
+            <w:pPr>
+              <w:rPr>
+                <w:rFonts w:ascii="Times New Roman" w:hAnsi="Times New Roman" w:cs="Times New Roman"/>
+              </w:rPr>
+            </w:pPr>
+            <w:r>
+              <w:rPr>
+                <w:rFonts w:ascii="Times New Roman" w:hAnsi="Times New Roman" w:cs="Times New Roman"/>
+              </w:rPr>
+              <w:t>-duplicate_angle_cutoff 0.3</w:t>
+            </w:r>
+          </w:p>
+        </w:tc>
+      </w:tr>
+    </w:tbl>
+    <w:p>
+      <w:pPr>
+        <w:rPr>
+          <w:rFonts w:ascii="Times New Roman" w:hAnsi="Times New Roman" w:cs="Times New Roman"/>
+        </w:rPr>
+      </w:pPr>
+    </w:p>
+    <w:p>
+      <w:pPr>
+        <w:rPr>
+          <w:rFonts w:ascii="Times New Roman" w:hAnsi="Times New Roman" w:cs="Times New Roman"/>
+        </w:rPr>
+      </w:pPr>
+      <w:r>
+        <w:rPr>
+          <w:rFonts w:ascii="Times New Roman" w:hAnsi="Times New Roman" w:cs="Times New Roman"/>
+        </w:rPr>
+        <w:t>remove_duplicate_motifs</w:t>
+      </w:r>
+      <w:r>
+        <w:rPr>
+          <w:rFonts w:ascii="Times New Roman" w:hAnsi="Times New Roman" w:cs="Times New Roman"/>
+        </w:rPr>
+        <w:t xml:space="preserve"> </w:t>
+      </w:r>
+      <w:r>
+        <w:rPr>
+          <w:rFonts w:ascii="Times New Roman" w:hAnsi="Times New Roman" w:cs="Times New Roman"/>
+        </w:rPr>
+        <w:t>example command:</w:t>
+      </w:r>
+    </w:p>
+    <w:p>
+      <w:pPr>
+        <w:rPr>
+          <w:rFonts w:ascii="Times New Roman" w:hAnsi="Times New Roman" w:cs="Times New Roman"/>
+        </w:rPr>
+      </w:pPr>
+      <w:r>
+        <w:rPr>
+          <w:rFonts w:ascii="Times New Roman" w:hAnsi="Times New Roman" w:cs="Times New Roman"/>
+        </w:rPr>
+        <w:t>/</w:t>
+      </w:r>
+      <w:r>
+        <w:rPr>
+          <w:rFonts w:ascii="Times New Roman" w:hAnsi="Times New Roman" w:cs="Times New Roman"/>
+        </w:rPr>
+        <w:t>rosetta</w:t>
+      </w:r>
+      <w:r>
+        <w:rPr>
+          <w:rFonts w:ascii="Times New Roman" w:hAnsi="Times New Roman" w:cs="Times New Roman"/>
+        </w:rPr>
+        <w:t>/source/bin/</w:t>
+      </w:r>
+      <w:r>
+        <w:rPr>
+          <w:rFonts w:ascii="Times New Roman" w:hAnsi="Times New Roman" w:cs="Times New Roman"/>
+        </w:rPr>
+        <w:t xml:space="preserve"> </w:t>
+      </w:r>
+      <w:r>
+        <w:rPr>
+          <w:rFonts w:ascii="Times New Roman" w:hAnsi="Times New Roman" w:cs="Times New Roman"/>
+        </w:rPr>
+        <w:t>remove_duplicate_motifs</w:t>
+      </w:r>
+      <w:r>
+        <w:t xml:space="preserve"> </w:t>
+      </w:r>
+      <w:r>
+        <w:rPr>
+          <w:rFonts w:ascii="Times New Roman" w:hAnsi="Times New Roman" w:cs="Times New Roman"/>
+        </w:rPr>
+        <w:t>.linuxgccrelease</w:t>
+      </w:r>
+      <w:r>
+        <w:rPr>
+          <w:rFonts w:ascii="Times New Roman" w:hAnsi="Times New Roman" w:cs="Times New Roman"/>
+        </w:rPr>
+        <w:t xml:space="preserve">  </w:t>
+      </w:r>
+      <w:r>
+        <w:rPr>
+          <w:rFonts w:ascii="Times New Roman" w:hAnsi="Times New Roman" w:cs="Times New Roman"/>
+        </w:rPr>
+        <w:t>@</w:t>
+      </w:r>
+      <w:r>
+        <w:rPr>
+          <w:rFonts w:ascii="Times New Roman" w:hAnsi="Times New Roman" w:cs="Times New Roman"/>
+        </w:rPr>
+        <w:t>flags</w:t>
+      </w:r>
     </w:p>
     <w:p>
       <w:pPr>
@@ -950,6 +1374,79 @@
           <w:iCs/>
         </w:rPr>
       </w:pPr>
+      <w:r>
+        <w:rPr>
+          <w:rFonts w:ascii="Times New Roman" w:hAnsi="Times New Roman" w:cs="Times New Roman"/>
+          <w:b/>
+          <w:bCs/>
+          <w:i/>
+          <w:iCs/>
+        </w:rPr>
+        <w:t>Enamine Library Preparation</w:t>
+      </w:r>
+    </w:p>
+    <w:p>
+      <w:pPr>
+        <w:rPr>
+          <w:rFonts w:ascii="Times New Roman" w:hAnsi="Times New Roman" w:cs="Times New Roman"/>
+          <w:b/>
+          <w:bCs/>
+          <w:i/>
+          <w:iCs/>
+        </w:rPr>
+      </w:pPr>
+      <w:r>
+        <w:rPr>
+          <w:rFonts w:ascii="Times New Roman" w:hAnsi="Times New Roman" w:cs="Times New Roman"/>
+          <w:b/>
+          <w:bCs/>
+          <w:i/>
+          <w:iCs/>
+        </w:rPr>
+        <w:t>Conformer Library Generation</w:t>
+      </w:r>
+    </w:p>
+    <w:p>
+      <w:pPr>
+        <w:rPr>
+          <w:rFonts w:ascii="Times New Roman" w:hAnsi="Times New Roman" w:cs="Times New Roman"/>
+          <w:b/>
+          <w:bCs/>
+          <w:i/>
+          <w:iCs/>
+        </w:rPr>
+      </w:pPr>
+      <w:r>
+        <w:rPr>
+          <w:rFonts w:ascii="Times New Roman" w:hAnsi="Times New Roman" w:cs="Times New Roman"/>
+          <w:b/>
+          <w:bCs/>
+          <w:i/>
+          <w:iCs/>
+        </w:rPr>
+        <w:t>Conformer Library Shape Database Generation</w:t>
+      </w:r>
+    </w:p>
+    <w:p>
+      <w:pPr>
+        <w:rPr>
+          <w:rFonts w:ascii="Times New Roman" w:hAnsi="Times New Roman" w:cs="Times New Roman"/>
+          <w:b/>
+          <w:bCs/>
+          <w:i/>
+          <w:iCs/>
+        </w:rPr>
+      </w:pPr>
+      <w:r>
+        <w:rPr>
+          <w:rFonts w:ascii="Times New Roman" w:hAnsi="Times New Roman" w:cs="Times New Roman"/>
+          <w:b/>
+          <w:bCs/>
+          <w:i/>
+          <w:iCs/>
+        </w:rPr>
+        <w:t>Conformer Shape Selection</w:t>
+      </w:r>
     </w:p>
     <w:p>
       <w:pPr>

</xml_diff>

<commit_message>
Adding general instructions for building containers
</commit_message>
<xml_diff>
--- a/paper_writing/supplemental_data_LigandMotifs.docx
+++ b/paper_writing/supplemental_data_LigandMotifs.docx
@@ -516,19 +516,7 @@
         <w:rPr>
           <w:rFonts w:ascii="Times New Roman" w:hAnsi="Times New Roman" w:cs="Times New Roman"/>
         </w:rPr>
-        <w:t xml:space="preserve">The </w:t>
-      </w:r>
-      <w:r>
-        <w:rPr>
-          <w:rFonts w:ascii="Times New Roman" w:hAnsi="Times New Roman" w:cs="Times New Roman"/>
-        </w:rPr>
-        <w:t>7BYU_1PG.pdb</w:t>
-      </w:r>
-      <w:r>
-        <w:rPr>
-          <w:rFonts w:ascii="Times New Roman" w:hAnsi="Times New Roman" w:cs="Times New Roman"/>
-        </w:rPr>
-        <w:t xml:space="preserve"> file had lines removed for ligand EDO. </w:t>
+        <w:t xml:space="preserve">The 7BYU_1PG.pdb file had lines removed for ligand EDO. </w:t>
       </w:r>
     </w:p>
     <w:tbl>
@@ -666,39 +654,6 @@
               <w:rPr>
                 <w:rFonts w:ascii="Times New Roman" w:hAnsi="Times New Roman" w:cs="Times New Roman"/>
               </w:rPr>
-              <w:t>#minimum cutoff for water score</w:t>
-            </w:r>
-          </w:p>
-          <w:p>
-            <w:pPr>
-              <w:rPr>
-                <w:rFonts w:ascii="Times New Roman" w:hAnsi="Times New Roman" w:cs="Times New Roman"/>
-              </w:rPr>
-            </w:pPr>
-            <w:r>
-              <w:rPr>
-                <w:rFonts w:ascii="Times New Roman" w:hAnsi="Times New Roman" w:cs="Times New Roman"/>
-              </w:rPr>
-              <w:t>-water_score_cutoff -0.3</w:t>
-            </w:r>
-          </w:p>
-          <w:p>
-            <w:pPr>
-              <w:rPr>
-                <w:rFonts w:ascii="Times New Roman" w:hAnsi="Times New Roman" w:cs="Times New Roman"/>
-              </w:rPr>
-            </w:pPr>
-          </w:p>
-          <w:p>
-            <w:pPr>
-              <w:rPr>
-                <w:rFonts w:ascii="Times New Roman" w:hAnsi="Times New Roman" w:cs="Times New Roman"/>
-              </w:rPr>
-            </w:pPr>
-            <w:r>
-              <w:rPr>
-                <w:rFonts w:ascii="Times New Roman" w:hAnsi="Times New Roman" w:cs="Times New Roman"/>
-              </w:rPr>
               <w:t>#minimum cutoff for packing score</w:t>
             </w:r>
           </w:p>
@@ -949,19 +904,7 @@
         <w:rPr>
           <w:rFonts w:ascii="Times New Roman" w:hAnsi="Times New Roman" w:cs="Times New Roman"/>
         </w:rPr>
-        <w:t xml:space="preserve"> Variables at the start of </w:t>
-      </w:r>
-      <w:r>
-        <w:rPr>
-          <w:rFonts w:ascii="Times New Roman" w:hAnsi="Times New Roman" w:cs="Times New Roman"/>
-        </w:rPr>
-        <w:t>remove_duplicate_motifs_helper.job</w:t>
-      </w:r>
-      <w:r>
-        <w:rPr>
-          <w:rFonts w:ascii="Times New Roman" w:hAnsi="Times New Roman" w:cs="Times New Roman"/>
-        </w:rPr>
-        <w:t xml:space="preserve"> are defined to target the starting motifs file, path to Rosetta executable for duplicate motif removal, and the number of motifs per smaller motifs file.</w:t>
+        <w:t xml:space="preserve"> Variables at the start of remove_duplicate_motifs_helper.job are defined to target the starting motifs file, path to Rosetta executable for duplicate motif removal, and the number of motifs per smaller motifs file.</w:t>
       </w:r>
     </w:p>
     <w:tbl>
@@ -1040,33 +983,33 @@
               <w:rPr>
                 <w:rFonts w:ascii="Times New Roman" w:hAnsi="Times New Roman" w:cs="Times New Roman"/>
               </w:rPr>
+              <w:t>#number of motifs per sub-file (ideally 100k-1M)</w:t>
+            </w:r>
+          </w:p>
+          <w:p>
+            <w:pPr>
+              <w:rPr>
+                <w:rFonts w:ascii="Times New Roman" w:hAnsi="Times New Roman" w:cs="Times New Roman"/>
+              </w:rPr>
+            </w:pPr>
+            <w:r>
+              <w:rPr>
+                <w:rFonts w:ascii="Times New Roman" w:hAnsi="Times New Roman" w:cs="Times New Roman"/>
+              </w:rPr>
+              <w:t>#there is a balance between too few motifs per sub to find duplicates and the jobs running too long (too many motifs per sub)</w:t>
+            </w:r>
+          </w:p>
+          <w:p>
+            <w:pPr>
+              <w:rPr>
+                <w:rFonts w:ascii="Times New Roman" w:hAnsi="Times New Roman" w:cs="Times New Roman"/>
+              </w:rPr>
+            </w:pPr>
+            <w:r>
+              <w:rPr>
+                <w:rFonts w:ascii="Times New Roman" w:hAnsi="Times New Roman" w:cs="Times New Roman"/>
+              </w:rPr>
               <w:lastRenderedPageBreak/>
-              <w:t>#number of motifs per sub-file (ideally 100k-1M)</w:t>
-            </w:r>
-          </w:p>
-          <w:p>
-            <w:pPr>
-              <w:rPr>
-                <w:rFonts w:ascii="Times New Roman" w:hAnsi="Times New Roman" w:cs="Times New Roman"/>
-              </w:rPr>
-            </w:pPr>
-            <w:r>
-              <w:rPr>
-                <w:rFonts w:ascii="Times New Roman" w:hAnsi="Times New Roman" w:cs="Times New Roman"/>
-              </w:rPr>
-              <w:t>#there is a balance between too few motifs per sub to find duplicates and the jobs running too long (too many motifs per sub)</w:t>
-            </w:r>
-          </w:p>
-          <w:p>
-            <w:pPr>
-              <w:rPr>
-                <w:rFonts w:ascii="Times New Roman" w:hAnsi="Times New Roman" w:cs="Times New Roman"/>
-              </w:rPr>
-            </w:pPr>
-            <w:r>
-              <w:rPr>
-                <w:rFonts w:ascii="Times New Roman" w:hAnsi="Times New Roman" w:cs="Times New Roman"/>
-              </w:rPr>
               <w:t>motifs_per_sub=100000</w:t>
             </w:r>
           </w:p>
@@ -1285,19 +1228,7 @@
         <w:rPr>
           <w:rFonts w:ascii="Times New Roman" w:hAnsi="Times New Roman" w:cs="Times New Roman"/>
         </w:rPr>
-        <w:t>remove_duplicate_motifs</w:t>
-      </w:r>
-      <w:r>
-        <w:rPr>
-          <w:rFonts w:ascii="Times New Roman" w:hAnsi="Times New Roman" w:cs="Times New Roman"/>
-        </w:rPr>
-        <w:t xml:space="preserve"> </w:t>
-      </w:r>
-      <w:r>
-        <w:rPr>
-          <w:rFonts w:ascii="Times New Roman" w:hAnsi="Times New Roman" w:cs="Times New Roman"/>
-        </w:rPr>
-        <w:t>example command:</w:t>
+        <w:t>remove_duplicate_motifs example command:</w:t>
       </w:r>
     </w:p>
     <w:p>

</xml_diff>